<commit_message>
modification du fichier de la presentation
</commit_message>
<xml_diff>
--- a/Presentation du Projet webservice.docx
+++ b/Presentation du Projet webservice.docx
@@ -247,7 +247,7 @@
         </w:rPr>
         <w:lastRenderedPageBreak/>
         <w:drawing>
-          <wp:inline distT="0" distB="0" distL="0" distR="0" wp14:anchorId="6F564F6A" wp14:editId="7E867B9F">
+          <wp:inline distT="0" distB="0" distL="0" distR="0" wp14:anchorId="6F564F6A" wp14:editId="46C804E8">
             <wp:extent cx="5760720" cy="3368040"/>
             <wp:effectExtent l="0" t="0" r="0" b="3810"/>
             <wp:docPr id="1220063901" name="Image 1"/>
@@ -827,7 +827,7 @@
           <w:noProof/>
         </w:rPr>
         <w:drawing>
-          <wp:inline distT="0" distB="0" distL="0" distR="0" wp14:anchorId="787B27E4" wp14:editId="3834AA5C">
+          <wp:inline distT="0" distB="0" distL="0" distR="0" wp14:anchorId="787B27E4" wp14:editId="2AE24D9B">
             <wp:extent cx="5760720" cy="3073400"/>
             <wp:effectExtent l="0" t="0" r="0" b="0"/>
             <wp:docPr id="230098755" name="Image 3"/>
@@ -1045,7 +1045,7 @@
           <w:noProof/>
         </w:rPr>
         <w:drawing>
-          <wp:inline distT="0" distB="0" distL="0" distR="0" wp14:anchorId="4BA58C9F" wp14:editId="2EE0391F">
+          <wp:inline distT="0" distB="0" distL="0" distR="0" wp14:anchorId="4BA58C9F" wp14:editId="14520DA6">
             <wp:extent cx="5760720" cy="3177540"/>
             <wp:effectExtent l="0" t="0" r="0" b="3810"/>
             <wp:docPr id="1014637442" name="Image 14"/>
@@ -1093,7 +1093,7 @@
           <w:noProof/>
         </w:rPr>
         <w:drawing>
-          <wp:inline distT="0" distB="0" distL="0" distR="0" wp14:anchorId="1D9B9D60" wp14:editId="6D9B0F61">
+          <wp:inline distT="0" distB="0" distL="0" distR="0" wp14:anchorId="1D9B9D60" wp14:editId="1AAA5A2C">
             <wp:extent cx="5760720" cy="2924175"/>
             <wp:effectExtent l="0" t="0" r="0" b="9525"/>
             <wp:docPr id="270247437" name="Image 11"/>
@@ -1142,7 +1142,7 @@
         </w:rPr>
         <w:lastRenderedPageBreak/>
         <w:drawing>
-          <wp:inline distT="0" distB="0" distL="0" distR="0" wp14:anchorId="6CA19C08" wp14:editId="69794D65">
+          <wp:inline distT="0" distB="0" distL="0" distR="0" wp14:anchorId="6CA19C08" wp14:editId="7D4351E9">
             <wp:extent cx="5760720" cy="2682240"/>
             <wp:effectExtent l="0" t="0" r="0" b="3810"/>
             <wp:docPr id="1778935400" name="Image 12"/>
@@ -1398,7 +1398,7 @@
           <w:noProof/>
         </w:rPr>
         <w:drawing>
-          <wp:inline distT="0" distB="0" distL="0" distR="0" wp14:anchorId="2B5E62AF" wp14:editId="23BB74B7">
+          <wp:inline distT="0" distB="0" distL="0" distR="0" wp14:anchorId="2B5E62AF" wp14:editId="4520254A">
             <wp:extent cx="5760720" cy="3171825"/>
             <wp:effectExtent l="0" t="0" r="0" b="9525"/>
             <wp:docPr id="476396840" name="Image 10"/>
@@ -1490,7 +1490,7 @@
         </w:rPr>
         <w:lastRenderedPageBreak/>
         <w:drawing>
-          <wp:inline distT="0" distB="0" distL="0" distR="0" wp14:anchorId="37F0ABE1" wp14:editId="678A840A">
+          <wp:inline distT="0" distB="0" distL="0" distR="0" wp14:anchorId="37F0ABE1" wp14:editId="02F67CD8">
             <wp:extent cx="5760720" cy="3182620"/>
             <wp:effectExtent l="0" t="0" r="0" b="0"/>
             <wp:docPr id="1119684798" name="Image 9"/>
@@ -1645,7 +1645,7 @@
           <w:noProof/>
         </w:rPr>
         <w:drawing>
-          <wp:inline distT="0" distB="0" distL="0" distR="0" wp14:anchorId="2A6B33F4" wp14:editId="67E52B4E">
+          <wp:inline distT="0" distB="0" distL="0" distR="0" wp14:anchorId="2A6B33F4" wp14:editId="5639D03C">
             <wp:extent cx="5760720" cy="2175510"/>
             <wp:effectExtent l="0" t="0" r="0" b="0"/>
             <wp:docPr id="2020095777" name="Image 8"/>
@@ -1940,22 +1940,8 @@
     </w:p>
     <w:p>
       <w:r>
-        <w:rPr>
-          <w:rFonts w:ascii="Segoe UI Emoji" w:hAnsi="Segoe UI Emoji" w:cs="Segoe UI Emoji"/>
-        </w:rPr>
-        <w:t>🔗</w:t>
-      </w:r>
-      <w:r>
-        <w:t xml:space="preserve"> </w:t>
-      </w:r>
-      <w:hyperlink r:id="rId17" w:tgtFrame="_new" w:history="1">
-        <w:r>
-          <w:rPr>
-            <w:rStyle w:val="Lienhypertexte"/>
-          </w:rPr>
-          <w:t>https://github.com/votre-utilisateur/gestion-bibliotheque</w:t>
-        </w:r>
-      </w:hyperlink>
+        <w:t>https://github.com/fatoubeyeyaye/webservice/blob/main/Presentation%20du%20Projet%20webservice.docx</w:t>
+      </w:r>
     </w:p>
     <w:p>
       <w:r>

</xml_diff>